<commit_message>
edit segment and lots of manual
</commit_message>
<xml_diff>
--- a/output/Financial Statement AAPL/analysis.docx
+++ b/output/Financial Statement AAPL/analysis.docx
@@ -378,6 +378,86 @@
           <w:rFonts w:ascii="Times New Roman" w:eastAsia="Times New Roman" w:hAnsi="Times New Roman" w:cs="Times New Roman"/>
         </w:rPr>
       </w:pPr>
+    </w:p>
+    <w:p>
+      <w:pPr>
+        <w:jc w:val="both"/>
+        <w:rPr>
+          <w:rFonts w:ascii="Times" w:eastAsia="Times New Roman" w:hAnsi="Times" w:cs="Times New Roman"/>
+          <w:color w:val="000000"/>
+          <w:sz w:val="27"/>
+          <w:szCs w:val="27"/>
+        </w:rPr>
+      </w:pPr>
+      <w:r>
+        <w:rPr>
+          <w:rFonts w:ascii="Helvetica" w:eastAsia="Times New Roman" w:hAnsi="Helvetica" w:cs="Times New Roman"/>
+          <w:b/>
+          <w:bCs/>
+          <w:color w:val="000000"/>
+          <w:sz w:val="18"/>
+          <w:szCs w:val="18"/>
+        </w:rPr>
+        <w:t>Property, Plant and Equipment</w:t>
+      </w:r>
+    </w:p>
+    <w:p>
+      <w:pPr>
+        <w:jc w:val="both"/>
+        <w:rPr>
+          <w:rFonts w:ascii="Times" w:eastAsia="Times New Roman" w:hAnsi="Times" w:cs="Times New Roman"/>
+          <w:color w:val="000000"/>
+          <w:sz w:val="27"/>
+          <w:szCs w:val="27"/>
+        </w:rPr>
+      </w:pPr>
+      <w:r>
+        <w:rPr>
+          <w:rFonts w:ascii="Helvetica" w:eastAsia="Times New Roman" w:hAnsi="Helvetica" w:cs="Times New Roman"/>
+          <w:color w:val="000000"/>
+          <w:sz w:val="18"/>
+          <w:szCs w:val="18"/>
+        </w:rPr>
+        <w:t>Depreciation on property, plant and equipment is recognized on a straight-line basis over the estimated useful lives of the assets, which for buildings is the lesser of 40 years or the remaining life of the building; between one and five years for machinery and equipment, including product tooling and manufacturing process equipment; and the shorter of lease term or useful life for leasehold improvements. Capitalized costs related to internal-use software are amortized on a straight-line basis over the estimated useful lives of the assets, which range from five to seven years. Depreciation and amortization expense on property and equipment was $9.5 billion, $9.7 billion and $11.3 billion during 2021, 2020 and 2019, respectively.</w:t>
+      </w:r>
+    </w:p>
+    <w:p>
+      <w:pPr>
+        <w:jc w:val="both"/>
+        <w:rPr>
+          <w:rFonts w:ascii="Times" w:eastAsia="Times New Roman" w:hAnsi="Times" w:cs="Times New Roman"/>
+          <w:color w:val="000000"/>
+          <w:sz w:val="27"/>
+          <w:szCs w:val="27"/>
+        </w:rPr>
+      </w:pPr>
+      <w:r>
+        <w:rPr>
+          <w:rFonts w:ascii="Helvetica" w:eastAsia="Times New Roman" w:hAnsi="Helvetica" w:cs="Times New Roman"/>
+          <w:color w:val="000000"/>
+          <w:sz w:val="18"/>
+          <w:szCs w:val="18"/>
+        </w:rPr>
+        <w:t>Noncash investing activities involving property, plant and equipment resulted in a net decrease to accounts payable and other current liabilities of $2.9 billion during 2019.</w:t>
+      </w:r>
+    </w:p>
+    <w:p/>
+    <w:p/>
+    <w:p/>
+    <w:p/>
+    <w:p/>
+    <w:p/>
+    <w:p/>
+    <w:p/>
+    <w:p>
+      <w:hyperlink r:id="rId4" w:history="1">
+        <w:r>
+          <w:rPr>
+            <w:rStyle w:val="Hyperlink"/>
+          </w:rPr>
+          <w:t>https://9to5mac.com/2021/05/31/apple-plans-to-invest-even-more-in-retail-stores-despite-online-sales-growth/</w:t>
+        </w:r>
+      </w:hyperlink>
     </w:p>
     <w:p/>
     <w:sectPr>
@@ -812,6 +892,29 @@
     <w:semiHidden/>
     <w:unhideWhenUsed/>
   </w:style>
+  <w:style w:type="character" w:styleId="Hyperlink">
+    <w:name w:val="Hyperlink"/>
+    <w:basedOn w:val="DefaultParagraphFont"/>
+    <w:uiPriority w:val="99"/>
+    <w:unhideWhenUsed/>
+    <w:rsid w:val="00782BC6"/>
+    <w:rPr>
+      <w:color w:val="0563C1" w:themeColor="hyperlink"/>
+      <w:u w:val="single"/>
+    </w:rPr>
+  </w:style>
+  <w:style w:type="character" w:styleId="UnresolvedMention">
+    <w:name w:val="Unresolved Mention"/>
+    <w:basedOn w:val="DefaultParagraphFont"/>
+    <w:uiPriority w:val="99"/>
+    <w:semiHidden/>
+    <w:unhideWhenUsed/>
+    <w:rsid w:val="00782BC6"/>
+    <w:rPr>
+      <w:color w:val="605E5C"/>
+      <w:shd w:val="clear" w:color="auto" w:fill="E1DFDD"/>
+    </w:rPr>
+  </w:style>
 </w:styles>
 </file>
 

</xml_diff>